<commit_message>
Updated the book: Fixed the error in Ellah's name
</commit_message>
<xml_diff>
--- a/1!The Standard Approach to Become a Competent and Mature Software Engineer.docx
+++ b/1!The Standard Approach to Become a Competent and Mature Software Engineer.docx
@@ -755,27 +755,7 @@
           <w:sz w:val="28"/>
           <w:szCs w:val="28"/>
         </w:rPr>
-        <w:t>Want more? .</w:t>
-      </w:r>
-      <w:r>
-        <w:rPr>
-          <w:rFonts w:hint="default" w:asciiTheme="minorEastAsia" w:hAnsiTheme="minorEastAsia" w:cstheme="minorEastAsia"/>
-          <w:b w:val="0"/>
-          <w:bCs w:val="0"/>
-          <w:sz w:val="28"/>
-          <w:szCs w:val="28"/>
-        </w:rPr>
-        <w:t xml:space="preserve"> . . . . . . . . . . . . . . . . . . . . . . . . . . . </w:t>
-      </w:r>
-      <w:r>
-        <w:rPr>
-          <w:rFonts w:hint="default" w:asciiTheme="minorEastAsia" w:hAnsiTheme="minorEastAsia" w:cstheme="minorEastAsia"/>
-          <w:b w:val="0"/>
-          <w:bCs w:val="0"/>
-          <w:sz w:val="28"/>
-          <w:szCs w:val="28"/>
-        </w:rPr>
-        <w:t>. . . . . . . . . . . . . . . . . . . . . . . . . .26</w:t>
+        <w:t>Want more? . . . . . . . . . . . . . . . . . . . . . . . . . . . . . . . . . . . . . . . . . . . . . . . . . . . . . .26</w:t>
       </w:r>
     </w:p>
     <w:p>
@@ -2118,27 +2098,7 @@
           <w:sz w:val="28"/>
           <w:szCs w:val="28"/>
         </w:rPr>
-        <w:t xml:space="preserve"> There are so many other ways not being able to create maintainable </w:t>
-      </w:r>
-      <w:r>
-        <w:rPr>
-          <w:rFonts w:hint="default" w:asciiTheme="minorEastAsia" w:hAnsiTheme="minorEastAsia" w:eastAsiaTheme="minorEastAsia" w:cstheme="minorEastAsia"/>
-          <w:color w:val="0E101A"/>
-          <w:sz w:val="28"/>
-          <w:szCs w:val="28"/>
-        </w:rPr>
-        <w:t xml:space="preserve">softwares </w:t>
-      </w:r>
-      <w:bookmarkStart w:id="0" w:name="_GoBack"/>
-      <w:bookmarkEnd w:id="0"/>
-      <w:r>
-        <w:rPr>
-          <w:rFonts w:hint="default" w:asciiTheme="minorEastAsia" w:hAnsiTheme="minorEastAsia" w:eastAsiaTheme="minorEastAsia" w:cstheme="minorEastAsia"/>
-          <w:color w:val="0E101A"/>
-          <w:sz w:val="28"/>
-          <w:szCs w:val="28"/>
-        </w:rPr>
-        <w:t>can be bad.</w:t>
+        <w:t xml:space="preserve"> There are so many other ways not being able to create maintainable softwares can be bad.</w:t>
       </w:r>
     </w:p>
     <w:p>
@@ -6614,15 +6574,57 @@
           <w:szCs w:val="28"/>
         </w:rPr>
       </w:pPr>
-      <w:r>
-        <w:rPr>
-          <w:rFonts w:hint="default" w:asciiTheme="minorEastAsia" w:hAnsiTheme="minorEastAsia" w:cstheme="minorEastAsia"/>
-          <w:b w:val="0"/>
-          <w:bCs w:val="0"/>
-          <w:sz w:val="28"/>
-          <w:szCs w:val="28"/>
-        </w:rPr>
-        <w:t>I will like to say a big thank you to my friend (Abraham Izekor) and my younger brother (Abdul-Mateen Adebowale Qamardeen). Abraham assisted with the design of the cover of this book and offered some helpful suggestions on how the draft of the book could be improved. Abdul-Mateen also offered some helpful suggestions on how the draft of the book could be improved.</w:t>
+      <w:bookmarkStart w:id="0" w:name="_GoBack"/>
+      <w:bookmarkEnd w:id="0"/>
+      <w:r>
+        <w:rPr>
+          <w:rFonts w:hint="default" w:asciiTheme="minorEastAsia" w:hAnsiTheme="minorEastAsia" w:cstheme="minorEastAsia"/>
+          <w:b w:val="0"/>
+          <w:bCs w:val="0"/>
+          <w:sz w:val="28"/>
+          <w:szCs w:val="28"/>
+        </w:rPr>
+        <w:t>I will like to say a big thank you to my friend (</w:t>
+      </w:r>
+      <w:r>
+        <w:rPr>
+          <w:rFonts w:hint="default" w:asciiTheme="minorEastAsia" w:hAnsiTheme="minorEastAsia" w:cstheme="minorEastAsia"/>
+          <w:b w:val="0"/>
+          <w:bCs w:val="0"/>
+          <w:sz w:val="28"/>
+          <w:szCs w:val="28"/>
+        </w:rPr>
+        <w:t xml:space="preserve">Ellah </w:t>
+      </w:r>
+      <w:r>
+        <w:rPr>
+          <w:rFonts w:hint="default" w:asciiTheme="minorEastAsia" w:hAnsiTheme="minorEastAsia" w:cstheme="minorEastAsia"/>
+          <w:b w:val="0"/>
+          <w:bCs w:val="0"/>
+          <w:sz w:val="28"/>
+          <w:szCs w:val="28"/>
+        </w:rPr>
+        <w:t xml:space="preserve">Abraham Izekor) and my younger brother (Abdul-Mateen Adebowale Qamardeen). </w:t>
+      </w:r>
+      <w:r>
+        <w:rPr>
+          <w:rFonts w:hint="default" w:asciiTheme="minorEastAsia" w:hAnsiTheme="minorEastAsia" w:cstheme="minorEastAsia"/>
+          <w:b w:val="0"/>
+          <w:bCs w:val="0"/>
+          <w:sz w:val="28"/>
+          <w:szCs w:val="28"/>
+        </w:rPr>
+        <w:t>Ellah</w:t>
+      </w:r>
+      <w:r>
+        <w:rPr>
+          <w:rFonts w:hint="default" w:asciiTheme="minorEastAsia" w:hAnsiTheme="minorEastAsia" w:cstheme="minorEastAsia"/>
+          <w:b w:val="0"/>
+          <w:bCs w:val="0"/>
+          <w:sz w:val="28"/>
+          <w:szCs w:val="28"/>
+        </w:rPr>
+        <w:t xml:space="preserve"> assisted with the design of the cover of this book and offered some helpful suggestions on how the draft of the book could be improved. Abdul-Mateen also offered some helpful suggestions on how the draft of the book could be improved.</w:t>
       </w:r>
     </w:p>
     <w:p>

</xml_diff>

<commit_message>
Updated the book: Fixed errors in some links
</commit_message>
<xml_diff>
--- a/1!The Standard Approach to Become a Competent and Mature Software Engineer.docx
+++ b/1!The Standard Approach to Become a Competent and Mature Software Engineer.docx
@@ -6292,68 +6292,68 @@
           <w:sz w:val="28"/>
           <w:szCs w:val="28"/>
         </w:rPr>
-        <w:t>(</w:t>
-      </w:r>
-      <w:r>
-        <w:rPr>
-          <w:rFonts w:hint="eastAsia" w:asciiTheme="minorEastAsia" w:hAnsiTheme="minorEastAsia" w:eastAsiaTheme="minorEastAsia" w:cstheme="minorEastAsia"/>
+        <w:t>[</w:t>
+      </w:r>
+      <w:r>
+        <w:rPr>
+          <w:rFonts w:hint="default" w:asciiTheme="minorEastAsia" w:hAnsiTheme="minorEastAsia" w:eastAsiaTheme="minorEastAsia" w:cstheme="minorEastAsia"/>
+          <w:color w:val="0E101A"/>
+          <w:sz w:val="28"/>
+          <w:szCs w:val="28"/>
+          <w:u w:val="none"/>
+        </w:rPr>
+        <w:fldChar w:fldCharType="begin"/>
+      </w:r>
+      <w:r>
+        <w:rPr>
+          <w:rFonts w:hint="default" w:asciiTheme="minorEastAsia" w:hAnsiTheme="minorEastAsia" w:eastAsiaTheme="minorEastAsia" w:cstheme="minorEastAsia"/>
+          <w:color w:val="0E101A"/>
+          <w:sz w:val="28"/>
+          <w:szCs w:val="28"/>
+          <w:u w:val="none"/>
+        </w:rPr>
+        <w:instrText xml:space="preserve"> HYPERLINK "https://qeetell.vip/2106-3016-55" </w:instrText>
+      </w:r>
+      <w:r>
+        <w:rPr>
+          <w:rFonts w:hint="default" w:asciiTheme="minorEastAsia" w:hAnsiTheme="minorEastAsia" w:eastAsiaTheme="minorEastAsia" w:cstheme="minorEastAsia"/>
+          <w:color w:val="0E101A"/>
+          <w:sz w:val="28"/>
+          <w:szCs w:val="28"/>
+          <w:u w:val="none"/>
+        </w:rPr>
+        <w:fldChar w:fldCharType="separate"/>
+      </w:r>
+      <w:r>
+        <w:rPr>
+          <w:rStyle w:val="7"/>
+          <w:rFonts w:hint="default" w:asciiTheme="minorEastAsia" w:hAnsiTheme="minorEastAsia" w:eastAsiaTheme="minorEastAsia" w:cstheme="minorEastAsia"/>
+          <w:color w:val="0E101A"/>
+          <w:sz w:val="28"/>
+          <w:szCs w:val="28"/>
+          <w:u w:val="none"/>
+        </w:rPr>
+        <w:t>Qeetell.vip/2106-3016-55</w:t>
+      </w:r>
+      <w:r>
+        <w:rPr>
+          <w:rFonts w:hint="default" w:asciiTheme="minorEastAsia" w:hAnsiTheme="minorEastAsia" w:eastAsiaTheme="minorEastAsia" w:cstheme="minorEastAsia"/>
+          <w:color w:val="0E101A"/>
+          <w:sz w:val="28"/>
+          <w:szCs w:val="28"/>
+          <w:u w:val="none"/>
+        </w:rPr>
+        <w:fldChar w:fldCharType="end"/>
+      </w:r>
+      <w:r>
+        <w:rPr>
+          <w:rFonts w:hint="default" w:asciiTheme="minorEastAsia" w:hAnsiTheme="minorEastAsia" w:eastAsiaTheme="minorEastAsia" w:cstheme="minorEastAsia"/>
           <w:color w:val="002060"/>
           <w:sz w:val="28"/>
           <w:szCs w:val="28"/>
           <w:u w:val="none"/>
         </w:rPr>
-        <w:fldChar w:fldCharType="begin"/>
-      </w:r>
-      <w:r>
-        <w:rPr>
-          <w:rFonts w:hint="eastAsia" w:asciiTheme="minorEastAsia" w:hAnsiTheme="minorEastAsia" w:eastAsiaTheme="minorEastAsia" w:cstheme="minorEastAsia"/>
-          <w:color w:val="002060"/>
-          <w:sz w:val="28"/>
-          <w:szCs w:val="28"/>
-          <w:u w:val="none"/>
-        </w:rPr>
-        <w:instrText xml:space="preserve"> HYPERLINK "https://qeetell.vip/2006-2915-10" \t "/home/qeetell/Documents\\x/_blank" </w:instrText>
-      </w:r>
-      <w:r>
-        <w:rPr>
-          <w:rFonts w:hint="eastAsia" w:asciiTheme="minorEastAsia" w:hAnsiTheme="minorEastAsia" w:eastAsiaTheme="minorEastAsia" w:cstheme="minorEastAsia"/>
-          <w:color w:val="002060"/>
-          <w:sz w:val="28"/>
-          <w:szCs w:val="28"/>
-          <w:u w:val="none"/>
-        </w:rPr>
-        <w:fldChar w:fldCharType="separate"/>
-      </w:r>
-      <w:r>
-        <w:rPr>
-          <w:rStyle w:val="7"/>
-          <w:rFonts w:hint="eastAsia" w:asciiTheme="minorEastAsia" w:hAnsiTheme="minorEastAsia" w:eastAsiaTheme="minorEastAsia" w:cstheme="minorEastAsia"/>
-          <w:color w:val="002060"/>
-          <w:sz w:val="28"/>
-          <w:szCs w:val="28"/>
-          <w:u w:val="none"/>
-        </w:rPr>
-        <w:t>Qeetell.vip/2006-2915-10</w:t>
-      </w:r>
-      <w:r>
-        <w:rPr>
-          <w:rFonts w:hint="eastAsia" w:asciiTheme="minorEastAsia" w:hAnsiTheme="minorEastAsia" w:eastAsiaTheme="minorEastAsia" w:cstheme="minorEastAsia"/>
-          <w:color w:val="002060"/>
-          <w:sz w:val="28"/>
-          <w:szCs w:val="28"/>
-          <w:u w:val="none"/>
-        </w:rPr>
-        <w:fldChar w:fldCharType="end"/>
-      </w:r>
-      <w:r>
-        <w:rPr>
-          <w:rFonts w:hint="default" w:asciiTheme="minorEastAsia" w:hAnsiTheme="minorEastAsia" w:eastAsiaTheme="minorEastAsia" w:cstheme="minorEastAsia"/>
-          <w:color w:val="002060"/>
-          <w:sz w:val="28"/>
-          <w:szCs w:val="28"/>
-          <w:u w:val="none"/>
-        </w:rPr>
-        <w:t>)</w:t>
+        <w:t>]</w:t>
       </w:r>
       <w:r>
         <w:rPr>
@@ -6411,12 +6411,12 @@
           <w:sz w:val="28"/>
           <w:szCs w:val="28"/>
         </w:rPr>
-        <w:t>(</w:t>
-      </w:r>
-      <w:r>
-        <w:rPr>
-          <w:rFonts w:hint="eastAsia" w:asciiTheme="minorEastAsia" w:hAnsiTheme="minorEastAsia" w:eastAsiaTheme="minorEastAsia" w:cstheme="minorEastAsia"/>
-          <w:color w:val="002060"/>
+        <w:t>[</w:t>
+      </w:r>
+      <w:r>
+        <w:rPr>
+          <w:rFonts w:hint="eastAsia" w:asciiTheme="minorEastAsia" w:hAnsiTheme="minorEastAsia" w:eastAsiaTheme="minorEastAsia" w:cstheme="minorEastAsia"/>
+          <w:color w:val="0000FF"/>
           <w:sz w:val="28"/>
           <w:szCs w:val="28"/>
           <w:u w:val="none"/>
@@ -6426,7 +6426,7 @@
       <w:r>
         <w:rPr>
           <w:rFonts w:hint="eastAsia" w:asciiTheme="minorEastAsia" w:hAnsiTheme="minorEastAsia" w:eastAsiaTheme="minorEastAsia" w:cstheme="minorEastAsia"/>
-          <w:color w:val="002060"/>
+          <w:color w:val="0000FF"/>
           <w:sz w:val="28"/>
           <w:szCs w:val="28"/>
           <w:u w:val="none"/>
@@ -6436,7 +6436,7 @@
       <w:r>
         <w:rPr>
           <w:rFonts w:hint="eastAsia" w:asciiTheme="minorEastAsia" w:hAnsiTheme="minorEastAsia" w:eastAsiaTheme="minorEastAsia" w:cstheme="minorEastAsia"/>
-          <w:color w:val="002060"/>
+          <w:color w:val="0000FF"/>
           <w:sz w:val="28"/>
           <w:szCs w:val="28"/>
           <w:u w:val="none"/>
@@ -6447,7 +6447,7 @@
         <w:rPr>
           <w:rStyle w:val="7"/>
           <w:rFonts w:hint="eastAsia" w:asciiTheme="minorEastAsia" w:hAnsiTheme="minorEastAsia" w:eastAsiaTheme="minorEastAsia" w:cstheme="minorEastAsia"/>
-          <w:color w:val="002060"/>
+          <w:color w:val="0000FF"/>
           <w:sz w:val="28"/>
           <w:szCs w:val="28"/>
           <w:u w:val="none"/>
@@ -6457,7 +6457,7 @@
       <w:r>
         <w:rPr>
           <w:rFonts w:hint="eastAsia" w:asciiTheme="minorEastAsia" w:hAnsiTheme="minorEastAsia" w:eastAsiaTheme="minorEastAsia" w:cstheme="minorEastAsia"/>
-          <w:color w:val="002060"/>
+          <w:color w:val="0000FF"/>
           <w:sz w:val="28"/>
           <w:szCs w:val="28"/>
           <w:u w:val="none"/>
@@ -6467,12 +6467,12 @@
       <w:r>
         <w:rPr>
           <w:rFonts w:hint="default" w:asciiTheme="minorEastAsia" w:hAnsiTheme="minorEastAsia" w:eastAsiaTheme="minorEastAsia" w:cstheme="minorEastAsia"/>
-          <w:color w:val="002060"/>
+          <w:color w:val="1F4E79" w:themeColor="accent1" w:themeShade="80"/>
           <w:sz w:val="28"/>
           <w:szCs w:val="28"/>
           <w:u w:val="none"/>
         </w:rPr>
-        <w:t>)</w:t>
+        <w:t>]</w:t>
       </w:r>
       <w:r>
         <w:rPr>
@@ -6574,57 +6574,15 @@
           <w:szCs w:val="28"/>
         </w:rPr>
       </w:pPr>
-      <w:bookmarkStart w:id="0" w:name="_GoBack"/>
-      <w:bookmarkEnd w:id="0"/>
-      <w:r>
-        <w:rPr>
-          <w:rFonts w:hint="default" w:asciiTheme="minorEastAsia" w:hAnsiTheme="minorEastAsia" w:cstheme="minorEastAsia"/>
-          <w:b w:val="0"/>
-          <w:bCs w:val="0"/>
-          <w:sz w:val="28"/>
-          <w:szCs w:val="28"/>
-        </w:rPr>
-        <w:t>I will like to say a big thank you to my friend (</w:t>
-      </w:r>
-      <w:r>
-        <w:rPr>
-          <w:rFonts w:hint="default" w:asciiTheme="minorEastAsia" w:hAnsiTheme="minorEastAsia" w:cstheme="minorEastAsia"/>
-          <w:b w:val="0"/>
-          <w:bCs w:val="0"/>
-          <w:sz w:val="28"/>
-          <w:szCs w:val="28"/>
-        </w:rPr>
-        <w:t xml:space="preserve">Ellah </w:t>
-      </w:r>
-      <w:r>
-        <w:rPr>
-          <w:rFonts w:hint="default" w:asciiTheme="minorEastAsia" w:hAnsiTheme="minorEastAsia" w:cstheme="minorEastAsia"/>
-          <w:b w:val="0"/>
-          <w:bCs w:val="0"/>
-          <w:sz w:val="28"/>
-          <w:szCs w:val="28"/>
-        </w:rPr>
-        <w:t xml:space="preserve">Abraham Izekor) and my younger brother (Abdul-Mateen Adebowale Qamardeen). </w:t>
-      </w:r>
-      <w:r>
-        <w:rPr>
-          <w:rFonts w:hint="default" w:asciiTheme="minorEastAsia" w:hAnsiTheme="minorEastAsia" w:cstheme="minorEastAsia"/>
-          <w:b w:val="0"/>
-          <w:bCs w:val="0"/>
-          <w:sz w:val="28"/>
-          <w:szCs w:val="28"/>
-        </w:rPr>
-        <w:t>Ellah</w:t>
-      </w:r>
-      <w:r>
-        <w:rPr>
-          <w:rFonts w:hint="default" w:asciiTheme="minorEastAsia" w:hAnsiTheme="minorEastAsia" w:cstheme="minorEastAsia"/>
-          <w:b w:val="0"/>
-          <w:bCs w:val="0"/>
-          <w:sz w:val="28"/>
-          <w:szCs w:val="28"/>
-        </w:rPr>
-        <w:t xml:space="preserve"> assisted with the design of the cover of this book and offered some helpful suggestions on how the draft of the book could be improved. Abdul-Mateen also offered some helpful suggestions on how the draft of the book could be improved.</w:t>
+      <w:r>
+        <w:rPr>
+          <w:rFonts w:hint="default" w:asciiTheme="minorEastAsia" w:hAnsiTheme="minorEastAsia" w:cstheme="minorEastAsia"/>
+          <w:b w:val="0"/>
+          <w:bCs w:val="0"/>
+          <w:sz w:val="28"/>
+          <w:szCs w:val="28"/>
+        </w:rPr>
+        <w:t>I will like to say a big thank you to my friend (Ellah Abraham Izekor) and my younger brother (Abdul-Mateen Adebowale Qamardeen). Ellah assisted with the design of the cover of this book and offered some helpful suggestions on how the draft of the book could be improved. Abdul-Mateen also offered some helpful suggestions on how the draft of the book could be improved.</w:t>
       </w:r>
     </w:p>
     <w:p>
@@ -6794,100 +6752,89 @@
           <w:sz w:val="28"/>
           <w:szCs w:val="28"/>
         </w:rPr>
-        <w:t>Show financial appreciation on my financial appreciation </w:t>
-      </w:r>
-      <w:r>
-        <w:rPr>
-          <w:rFonts w:hint="eastAsia" w:asciiTheme="minorEastAsia" w:hAnsiTheme="minorEastAsia" w:eastAsiaTheme="minorEastAsia" w:cstheme="minorEastAsia"/>
-          <w:color w:val="4A6EE0"/>
-          <w:sz w:val="28"/>
-          <w:szCs w:val="28"/>
+        <w:t xml:space="preserve">Show financial appreciation on </w:t>
+      </w:r>
+      <w:r>
+        <w:rPr>
+          <w:rFonts w:hint="eastAsia" w:asciiTheme="minorEastAsia" w:hAnsiTheme="minorEastAsia" w:eastAsiaTheme="minorEastAsia" w:cstheme="minorEastAsia"/>
+          <w:color w:val="0E101A"/>
+          <w:sz w:val="28"/>
+          <w:szCs w:val="28"/>
+          <w:u w:val="none"/>
+        </w:rPr>
+        <w:t>my financial appreciation page: [</w:t>
+      </w:r>
+      <w:r>
+        <w:rPr>
+          <w:rFonts w:hint="default" w:asciiTheme="minorEastAsia" w:hAnsiTheme="minorEastAsia" w:eastAsiaTheme="minorEastAsia" w:cstheme="minorEastAsia"/>
+          <w:color w:val="0E101A"/>
+          <w:sz w:val="28"/>
+          <w:szCs w:val="28"/>
+          <w:u w:val="none"/>
         </w:rPr>
         <w:fldChar w:fldCharType="begin"/>
       </w:r>
       <w:r>
         <w:rPr>
-          <w:rFonts w:hint="eastAsia" w:asciiTheme="minorEastAsia" w:hAnsiTheme="minorEastAsia" w:eastAsiaTheme="minorEastAsia" w:cstheme="minorEastAsia"/>
-          <w:color w:val="4A6EE0"/>
-          <w:sz w:val="28"/>
-          <w:szCs w:val="28"/>
-        </w:rPr>
-        <w:instrText xml:space="preserve"> HYPERLINK "https://paystack.com/pay/tsabcmse" \t "/home/qeetell/Documents\\x/_blank" </w:instrText>
-      </w:r>
-      <w:r>
-        <w:rPr>
-          <w:rFonts w:hint="eastAsia" w:asciiTheme="minorEastAsia" w:hAnsiTheme="minorEastAsia" w:eastAsiaTheme="minorEastAsia" w:cstheme="minorEastAsia"/>
-          <w:color w:val="4A6EE0"/>
-          <w:sz w:val="28"/>
-          <w:szCs w:val="28"/>
+          <w:rFonts w:hint="default" w:asciiTheme="minorEastAsia" w:hAnsiTheme="minorEastAsia" w:eastAsiaTheme="minorEastAsia" w:cstheme="minorEastAsia"/>
+          <w:color w:val="0E101A"/>
+          <w:sz w:val="28"/>
+          <w:szCs w:val="28"/>
+          <w:u w:val="none"/>
+        </w:rPr>
+        <w:instrText xml:space="preserve"> HYPERLINK "https://paystack.com/pay/tsabcmse" </w:instrText>
+      </w:r>
+      <w:r>
+        <w:rPr>
+          <w:rFonts w:hint="default" w:asciiTheme="minorEastAsia" w:hAnsiTheme="minorEastAsia" w:eastAsiaTheme="minorEastAsia" w:cstheme="minorEastAsia"/>
+          <w:color w:val="0E101A"/>
+          <w:sz w:val="28"/>
+          <w:szCs w:val="28"/>
+          <w:u w:val="none"/>
         </w:rPr>
         <w:fldChar w:fldCharType="separate"/>
       </w:r>
       <w:r>
         <w:rPr>
           <w:rStyle w:val="7"/>
-          <w:rFonts w:hint="eastAsia" w:asciiTheme="minorEastAsia" w:hAnsiTheme="minorEastAsia" w:eastAsiaTheme="minorEastAsia" w:cstheme="minorEastAsia"/>
+          <w:rFonts w:hint="default" w:asciiTheme="minorEastAsia" w:hAnsiTheme="minorEastAsia" w:eastAsiaTheme="minorEastAsia" w:cstheme="minorEastAsia"/>
           <w:color w:val="0E101A"/>
           <w:sz w:val="28"/>
           <w:szCs w:val="28"/>
           <w:u w:val="none"/>
         </w:rPr>
-        <w:t>page</w:t>
+        <w:t>P</w:t>
       </w:r>
       <w:r>
         <w:rPr>
           <w:rStyle w:val="7"/>
-          <w:rFonts w:hint="default" w:asciiTheme="minorEastAsia" w:hAnsiTheme="minorEastAsia" w:eastAsiaTheme="minorEastAsia" w:cstheme="minorEastAsia"/>
+          <w:rFonts w:hint="eastAsia" w:asciiTheme="minorEastAsia" w:hAnsiTheme="minorEastAsia" w:eastAsiaTheme="minorEastAsia" w:cstheme="minorEastAsia"/>
           <w:color w:val="0E101A"/>
           <w:sz w:val="28"/>
           <w:szCs w:val="28"/>
           <w:u w:val="none"/>
         </w:rPr>
-        <w:t>:</w:t>
-      </w:r>
-      <w:r>
-        <w:rPr>
-          <w:rStyle w:val="7"/>
-          <w:rFonts w:hint="eastAsia" w:asciiTheme="minorEastAsia" w:hAnsiTheme="minorEastAsia" w:eastAsiaTheme="minorEastAsia" w:cstheme="minorEastAsia"/>
+        <w:t>aystack.com/pay/tsabcmse</w:t>
+      </w:r>
+      <w:r>
+        <w:rPr>
+          <w:rFonts w:hint="default" w:asciiTheme="minorEastAsia" w:hAnsiTheme="minorEastAsia" w:eastAsiaTheme="minorEastAsia" w:cstheme="minorEastAsia"/>
           <w:color w:val="0E101A"/>
           <w:sz w:val="28"/>
           <w:szCs w:val="28"/>
           <w:u w:val="none"/>
         </w:rPr>
-        <w:t xml:space="preserve"> (</w:t>
-      </w:r>
-      <w:r>
-        <w:rPr>
-          <w:rStyle w:val="7"/>
-          <w:rFonts w:hint="eastAsia" w:asciiTheme="minorEastAsia" w:hAnsiTheme="minorEastAsia" w:eastAsiaTheme="minorEastAsia" w:cstheme="minorEastAsia"/>
-          <w:b/>
-          <w:bCs/>
-          <w:color w:val="0B19D7"/>
+        <w:fldChar w:fldCharType="end"/>
+      </w:r>
+      <w:r>
+        <w:rPr>
+          <w:rFonts w:hint="eastAsia" w:asciiTheme="minorEastAsia" w:hAnsiTheme="minorEastAsia" w:eastAsiaTheme="minorEastAsia" w:cstheme="minorEastAsia"/>
+          <w:color w:val="0E101A"/>
           <w:sz w:val="28"/>
           <w:szCs w:val="28"/>
           <w:u w:val="none"/>
         </w:rPr>
-        <w:t>paystack.com/pay/tsabcmse</w:t>
-      </w:r>
-      <w:r>
-        <w:rPr>
-          <w:rStyle w:val="7"/>
-          <w:rFonts w:hint="eastAsia" w:asciiTheme="minorEastAsia" w:hAnsiTheme="minorEastAsia" w:eastAsiaTheme="minorEastAsia" w:cstheme="minorEastAsia"/>
-          <w:color w:val="0E101A"/>
-          <w:sz w:val="28"/>
-          <w:szCs w:val="28"/>
-          <w:u w:val="none"/>
-        </w:rPr>
-        <w:t>)</w:t>
-      </w:r>
-      <w:r>
-        <w:rPr>
-          <w:rFonts w:hint="eastAsia" w:asciiTheme="minorEastAsia" w:hAnsiTheme="minorEastAsia" w:eastAsiaTheme="minorEastAsia" w:cstheme="minorEastAsia"/>
-          <w:color w:val="4A6EE0"/>
-          <w:sz w:val="28"/>
-          <w:szCs w:val="28"/>
-        </w:rPr>
-        <w:fldChar w:fldCharType="end"/>
+        <w:t>]</w:t>
       </w:r>
       <w:r>
         <w:rPr>
@@ -6919,6 +6866,8 @@
           <w:szCs w:val="28"/>
         </w:rPr>
       </w:pPr>
+      <w:bookmarkStart w:id="0" w:name="_GoBack"/>
+      <w:bookmarkEnd w:id="0"/>
     </w:p>
     <w:p>
       <w:pPr>

</xml_diff>

<commit_message>
Book updated: A chapter's title updated
</commit_message>
<xml_diff>
--- a/1!The Standard Approach to Become a Competent and Mature Software Engineer.docx
+++ b/1!The Standard Approach to Become a Competent and Mature Software Engineer.docx
@@ -711,7 +711,7 @@
           <w:sz w:val="28"/>
           <w:szCs w:val="28"/>
         </w:rPr>
-        <w:t>Chapter 4: Be Good to Your Stakeholder . . . . . . . . . . . . . . . . . . . . . . . . . . . . . . . . .22</w:t>
+        <w:t>Chapter 4: Being Good to Your Stakeholder . . . . . . . . . . . . . . . . . . . . . . . . . . . . . .22</w:t>
       </w:r>
     </w:p>
     <w:p>
@@ -5755,7 +5755,7 @@
           <w:sz w:val="36"/>
           <w:szCs w:val="36"/>
         </w:rPr>
-        <w:t>Be Good to Your Stakeholders</w:t>
+        <w:t>Being Good to Your Stakeholders</w:t>
       </w:r>
     </w:p>
     <w:p>
@@ -6276,6 +6276,8 @@
           <w:szCs w:val="28"/>
         </w:rPr>
       </w:pPr>
+      <w:bookmarkStart w:id="0" w:name="_GoBack"/>
+      <w:bookmarkEnd w:id="0"/>
       <w:r>
         <w:rPr>
           <w:rFonts w:hint="eastAsia" w:asciiTheme="minorEastAsia" w:hAnsiTheme="minorEastAsia" w:eastAsiaTheme="minorEastAsia" w:cstheme="minorEastAsia"/>
@@ -6297,7 +6299,7 @@
       <w:r>
         <w:rPr>
           <w:rFonts w:hint="default" w:asciiTheme="minorEastAsia" w:hAnsiTheme="minorEastAsia" w:eastAsiaTheme="minorEastAsia" w:cstheme="minorEastAsia"/>
-          <w:color w:val="0E101A"/>
+          <w:color w:val="0000FF"/>
           <w:sz w:val="28"/>
           <w:szCs w:val="28"/>
           <w:u w:val="none"/>
@@ -6307,7 +6309,7 @@
       <w:r>
         <w:rPr>
           <w:rFonts w:hint="default" w:asciiTheme="minorEastAsia" w:hAnsiTheme="minorEastAsia" w:eastAsiaTheme="minorEastAsia" w:cstheme="minorEastAsia"/>
-          <w:color w:val="0E101A"/>
+          <w:color w:val="0000FF"/>
           <w:sz w:val="28"/>
           <w:szCs w:val="28"/>
           <w:u w:val="none"/>
@@ -6317,7 +6319,7 @@
       <w:r>
         <w:rPr>
           <w:rFonts w:hint="default" w:asciiTheme="minorEastAsia" w:hAnsiTheme="minorEastAsia" w:eastAsiaTheme="minorEastAsia" w:cstheme="minorEastAsia"/>
-          <w:color w:val="0E101A"/>
+          <w:color w:val="0000FF"/>
           <w:sz w:val="28"/>
           <w:szCs w:val="28"/>
           <w:u w:val="none"/>
@@ -6328,7 +6330,7 @@
         <w:rPr>
           <w:rStyle w:val="7"/>
           <w:rFonts w:hint="default" w:asciiTheme="minorEastAsia" w:hAnsiTheme="minorEastAsia" w:eastAsiaTheme="minorEastAsia" w:cstheme="minorEastAsia"/>
-          <w:color w:val="0E101A"/>
+          <w:color w:val="0000FF"/>
           <w:sz w:val="28"/>
           <w:szCs w:val="28"/>
           <w:u w:val="none"/>
@@ -6338,7 +6340,7 @@
       <w:r>
         <w:rPr>
           <w:rFonts w:hint="default" w:asciiTheme="minorEastAsia" w:hAnsiTheme="minorEastAsia" w:eastAsiaTheme="minorEastAsia" w:cstheme="minorEastAsia"/>
-          <w:color w:val="0E101A"/>
+          <w:color w:val="0000FF"/>
           <w:sz w:val="28"/>
           <w:szCs w:val="28"/>
           <w:u w:val="none"/>
@@ -6767,7 +6769,7 @@
       <w:r>
         <w:rPr>
           <w:rFonts w:hint="default" w:asciiTheme="minorEastAsia" w:hAnsiTheme="minorEastAsia" w:eastAsiaTheme="minorEastAsia" w:cstheme="minorEastAsia"/>
-          <w:color w:val="0E101A"/>
+          <w:color w:val="0000FF"/>
           <w:sz w:val="28"/>
           <w:szCs w:val="28"/>
           <w:u w:val="none"/>
@@ -6777,7 +6779,7 @@
       <w:r>
         <w:rPr>
           <w:rFonts w:hint="default" w:asciiTheme="minorEastAsia" w:hAnsiTheme="minorEastAsia" w:eastAsiaTheme="minorEastAsia" w:cstheme="minorEastAsia"/>
-          <w:color w:val="0E101A"/>
+          <w:color w:val="0000FF"/>
           <w:sz w:val="28"/>
           <w:szCs w:val="28"/>
           <w:u w:val="none"/>
@@ -6787,7 +6789,7 @@
       <w:r>
         <w:rPr>
           <w:rFonts w:hint="default" w:asciiTheme="minorEastAsia" w:hAnsiTheme="minorEastAsia" w:eastAsiaTheme="minorEastAsia" w:cstheme="minorEastAsia"/>
-          <w:color w:val="0E101A"/>
+          <w:color w:val="0000FF"/>
           <w:sz w:val="28"/>
           <w:szCs w:val="28"/>
           <w:u w:val="none"/>
@@ -6798,7 +6800,7 @@
         <w:rPr>
           <w:rStyle w:val="7"/>
           <w:rFonts w:hint="default" w:asciiTheme="minorEastAsia" w:hAnsiTheme="minorEastAsia" w:eastAsiaTheme="minorEastAsia" w:cstheme="minorEastAsia"/>
-          <w:color w:val="0E101A"/>
+          <w:color w:val="0000FF"/>
           <w:sz w:val="28"/>
           <w:szCs w:val="28"/>
           <w:u w:val="none"/>
@@ -6809,7 +6811,7 @@
         <w:rPr>
           <w:rStyle w:val="7"/>
           <w:rFonts w:hint="eastAsia" w:asciiTheme="minorEastAsia" w:hAnsiTheme="minorEastAsia" w:eastAsiaTheme="minorEastAsia" w:cstheme="minorEastAsia"/>
-          <w:color w:val="0E101A"/>
+          <w:color w:val="0000FF"/>
           <w:sz w:val="28"/>
           <w:szCs w:val="28"/>
           <w:u w:val="none"/>
@@ -6819,7 +6821,7 @@
       <w:r>
         <w:rPr>
           <w:rFonts w:hint="default" w:asciiTheme="minorEastAsia" w:hAnsiTheme="minorEastAsia" w:eastAsiaTheme="minorEastAsia" w:cstheme="minorEastAsia"/>
-          <w:color w:val="0E101A"/>
+          <w:color w:val="0000FF"/>
           <w:sz w:val="28"/>
           <w:szCs w:val="28"/>
           <w:u w:val="none"/>
@@ -6866,8 +6868,6 @@
           <w:szCs w:val="28"/>
         </w:rPr>
       </w:pPr>
-      <w:bookmarkStart w:id="0" w:name="_GoBack"/>
-      <w:bookmarkEnd w:id="0"/>
     </w:p>
     <w:p>
       <w:pPr>

</xml_diff>